<commit_message>
committing all text for now
</commit_message>
<xml_diff>
--- a/Git report.docx
+++ b/Git report.docx
@@ -195,6 +195,56 @@
     <w:p>
       <w:r>
         <w:drawing>
+          <wp:inline distT="0" distB="0" distL="0" distR="0" wp14:anchorId="52600901" wp14:editId="4946565C">
+            <wp:extent cx="5048955" cy="562053"/>
+            <wp:effectExtent l="0" t="0" r="0" b="9525"/>
+            <wp:docPr id="970154316" name="Picture 1" descr="A black background with yellow text&#10;&#10;Description automatically generated"/>
+            <wp:cNvGraphicFramePr>
+              <a:graphicFrameLocks xmlns:a="http://schemas.openxmlformats.org/drawingml/2006/main" noChangeAspect="1"/>
+            </wp:cNvGraphicFramePr>
+            <a:graphic xmlns:a="http://schemas.openxmlformats.org/drawingml/2006/main">
+              <a:graphicData uri="http://schemas.openxmlformats.org/drawingml/2006/picture">
+                <pic:pic xmlns:pic="http://schemas.openxmlformats.org/drawingml/2006/picture">
+                  <pic:nvPicPr>
+                    <pic:cNvPr id="970154316" name="Picture 1" descr="A black background with yellow text&#10;&#10;Description automatically generated"/>
+                    <pic:cNvPicPr/>
+                  </pic:nvPicPr>
+                  <pic:blipFill>
+                    <a:blip r:embed="rId7"/>
+                    <a:stretch>
+                      <a:fillRect/>
+                    </a:stretch>
+                  </pic:blipFill>
+                  <pic:spPr>
+                    <a:xfrm>
+                      <a:off x="0" y="0"/>
+                      <a:ext cx="5048955" cy="562053"/>
+                    </a:xfrm>
+                    <a:prstGeom prst="rect">
+                      <a:avLst/>
+                    </a:prstGeom>
+                  </pic:spPr>
+                </pic:pic>
+              </a:graphicData>
+            </a:graphic>
+          </wp:inline>
+        </w:drawing>
+      </w:r>
+    </w:p>
+    <w:p>
+      <w:r>
+        <w:t xml:space="preserve">git branch – creating a branch to be </w:t>
+      </w:r>
+      <w:proofErr w:type="gramStart"/>
+      <w:r>
+        <w:t>pushed</w:t>
+      </w:r>
+      <w:proofErr w:type="gramEnd"/>
+    </w:p>
+    <w:p/>
+    <w:p>
+      <w:r>
+        <w:drawing>
           <wp:inline distT="0" distB="0" distL="0" distR="0" wp14:anchorId="3FEC53D7" wp14:editId="613698EA">
             <wp:extent cx="5731510" cy="2443480"/>
             <wp:effectExtent l="0" t="0" r="2540" b="0"/>
@@ -210,7 +260,7 @@
                     <pic:cNvPicPr/>
                   </pic:nvPicPr>
                   <pic:blipFill>
-                    <a:blip r:embed="rId7"/>
+                    <a:blip r:embed="rId8"/>
                     <a:stretch>
                       <a:fillRect/>
                     </a:stretch>
@@ -240,6 +290,9 @@
         <w:t>main</w:t>
       </w:r>
       <w:proofErr w:type="gramEnd"/>
+      <w:r>
+        <w:t xml:space="preserve"> </w:t>
+      </w:r>
     </w:p>
     <w:p/>
     <w:p/>

</xml_diff>

<commit_message>
more changed to files, last commit
</commit_message>
<xml_diff>
--- a/Git report.docx
+++ b/Git report.docx
@@ -53,15 +53,7 @@
     </w:p>
     <w:p>
       <w:r>
-        <w:t xml:space="preserve">git </w:t>
-      </w:r>
-      <w:proofErr w:type="spellStart"/>
-      <w:r>
-        <w:t>init</w:t>
-      </w:r>
-      <w:proofErr w:type="spellEnd"/>
-      <w:r>
-        <w:t xml:space="preserve"> - </w:t>
+        <w:t xml:space="preserve">git init - </w:t>
       </w:r>
       <w:r>
         <w:t xml:space="preserve">This initialises </w:t>
@@ -124,13 +116,8 @@
     <w:p>
       <w:r>
         <w:lastRenderedPageBreak/>
-        <w:t xml:space="preserve">git status- checked to see if the files in the folder were </w:t>
-      </w:r>
-      <w:proofErr w:type="gramStart"/>
-      <w:r>
-        <w:t>committed</w:t>
-      </w:r>
-      <w:proofErr w:type="gramEnd"/>
+        <w:t>git status- checked to see if the files in the folder were committed</w:t>
+      </w:r>
     </w:p>
     <w:p>
       <w:r>
@@ -140,16 +127,14 @@
         <w:t>- adding</w:t>
       </w:r>
       <w:r>
-        <w:t xml:space="preserve"> the git remote repository so my git file and changed will be uploaded for </w:t>
-      </w:r>
-      <w:proofErr w:type="gramStart"/>
-      <w:r>
-        <w:t>review</w:t>
-      </w:r>
-      <w:proofErr w:type="gramEnd"/>
-    </w:p>
-    <w:p>
-      <w:r>
+        <w:t xml:space="preserve"> the git remote repository so my git file and changed will be uploaded for review</w:t>
+      </w:r>
+    </w:p>
+    <w:p>
+      <w:r>
+        <w:rPr>
+          <w:noProof/>
+        </w:rPr>
         <w:drawing>
           <wp:inline distT="0" distB="0" distL="0" distR="0" wp14:anchorId="2CD6DBE8" wp14:editId="49BF1957">
             <wp:extent cx="5401429" cy="2038635"/>
@@ -194,6 +179,9 @@
     </w:p>
     <w:p>
       <w:r>
+        <w:rPr>
+          <w:noProof/>
+        </w:rPr>
         <w:drawing>
           <wp:inline distT="0" distB="0" distL="0" distR="0" wp14:anchorId="52600901" wp14:editId="4946565C">
             <wp:extent cx="5048955" cy="562053"/>
@@ -233,17 +221,15 @@
     </w:p>
     <w:p>
       <w:r>
-        <w:t xml:space="preserve">git branch – creating a branch to be </w:t>
-      </w:r>
-      <w:proofErr w:type="gramStart"/>
-      <w:r>
-        <w:t>pushed</w:t>
-      </w:r>
-      <w:proofErr w:type="gramEnd"/>
-    </w:p>
-    <w:p/>
-    <w:p>
-      <w:r>
+        <w:t>git branch – creating a branch to be pushed</w:t>
+      </w:r>
+    </w:p>
+    <w:p/>
+    <w:p>
+      <w:r>
+        <w:rPr>
+          <w:noProof/>
+        </w:rPr>
         <w:drawing>
           <wp:inline distT="0" distB="0" distL="0" distR="0" wp14:anchorId="3FEC53D7" wp14:editId="613698EA">
             <wp:extent cx="5731510" cy="2443480"/>
@@ -283,17 +269,202 @@
     </w:p>
     <w:p>
       <w:r>
-        <w:t xml:space="preserve">git push- pushing the default branch </w:t>
-      </w:r>
-      <w:proofErr w:type="gramStart"/>
-      <w:r>
-        <w:t>main</w:t>
-      </w:r>
-      <w:proofErr w:type="gramEnd"/>
+        <w:t>git push- pushing the default branch main</w:t>
+      </w:r>
       <w:r>
         <w:t xml:space="preserve"> </w:t>
       </w:r>
     </w:p>
+    <w:p/>
+    <w:p/>
+    <w:p/>
+    <w:p/>
+    <w:p/>
+    <w:p/>
+    <w:p>
+      <w:r>
+        <w:lastRenderedPageBreak/>
+        <w:drawing>
+          <wp:inline distT="0" distB="0" distL="0" distR="0" wp14:anchorId="36D9BA55" wp14:editId="1053FBC9">
+            <wp:extent cx="5731510" cy="1555750"/>
+            <wp:effectExtent l="0" t="0" r="2540" b="6350"/>
+            <wp:docPr id="1964757706" name="Picture 1" descr="A screen shot of a computer code&#10;&#10;Description automatically generated"/>
+            <wp:cNvGraphicFramePr>
+              <a:graphicFrameLocks xmlns:a="http://schemas.openxmlformats.org/drawingml/2006/main" noChangeAspect="1"/>
+            </wp:cNvGraphicFramePr>
+            <a:graphic xmlns:a="http://schemas.openxmlformats.org/drawingml/2006/main">
+              <a:graphicData uri="http://schemas.openxmlformats.org/drawingml/2006/picture">
+                <pic:pic xmlns:pic="http://schemas.openxmlformats.org/drawingml/2006/picture">
+                  <pic:nvPicPr>
+                    <pic:cNvPr id="1964757706" name="Picture 1" descr="A screen shot of a computer code&#10;&#10;Description automatically generated"/>
+                    <pic:cNvPicPr/>
+                  </pic:nvPicPr>
+                  <pic:blipFill>
+                    <a:blip r:embed="rId9"/>
+                    <a:stretch>
+                      <a:fillRect/>
+                    </a:stretch>
+                  </pic:blipFill>
+                  <pic:spPr>
+                    <a:xfrm>
+                      <a:off x="0" y="0"/>
+                      <a:ext cx="5731510" cy="1555750"/>
+                    </a:xfrm>
+                    <a:prstGeom prst="rect">
+                      <a:avLst/>
+                    </a:prstGeom>
+                  </pic:spPr>
+                </pic:pic>
+              </a:graphicData>
+            </a:graphic>
+          </wp:inline>
+        </w:drawing>
+      </w:r>
+    </w:p>
+    <w:p>
+      <w:r>
+        <w:t>git clone- to clone the repository in use</w:t>
+      </w:r>
+    </w:p>
+    <w:p>
+      <w:r>
+        <w:drawing>
+          <wp:inline distT="0" distB="0" distL="0" distR="0" wp14:anchorId="595E93C1" wp14:editId="1C574621">
+            <wp:extent cx="4753638" cy="1324160"/>
+            <wp:effectExtent l="0" t="0" r="0" b="9525"/>
+            <wp:docPr id="1298568099" name="Picture 1" descr="A black screen with text&#10;&#10;Description automatically generated"/>
+            <wp:cNvGraphicFramePr>
+              <a:graphicFrameLocks xmlns:a="http://schemas.openxmlformats.org/drawingml/2006/main" noChangeAspect="1"/>
+            </wp:cNvGraphicFramePr>
+            <a:graphic xmlns:a="http://schemas.openxmlformats.org/drawingml/2006/main">
+              <a:graphicData uri="http://schemas.openxmlformats.org/drawingml/2006/picture">
+                <pic:pic xmlns:pic="http://schemas.openxmlformats.org/drawingml/2006/picture">
+                  <pic:nvPicPr>
+                    <pic:cNvPr id="1298568099" name="Picture 1" descr="A black screen with text&#10;&#10;Description automatically generated"/>
+                    <pic:cNvPicPr/>
+                  </pic:nvPicPr>
+                  <pic:blipFill>
+                    <a:blip r:embed="rId10"/>
+                    <a:stretch>
+                      <a:fillRect/>
+                    </a:stretch>
+                  </pic:blipFill>
+                  <pic:spPr>
+                    <a:xfrm>
+                      <a:off x="0" y="0"/>
+                      <a:ext cx="4753638" cy="1324160"/>
+                    </a:xfrm>
+                    <a:prstGeom prst="rect">
+                      <a:avLst/>
+                    </a:prstGeom>
+                  </pic:spPr>
+                </pic:pic>
+              </a:graphicData>
+            </a:graphic>
+          </wp:inline>
+        </w:drawing>
+      </w:r>
+    </w:p>
+    <w:p>
+      <w:r>
+        <w:t xml:space="preserve">git pull – to update local repository with changes to remote </w:t>
+      </w:r>
+      <w:r>
+        <w:t>repository.</w:t>
+      </w:r>
+    </w:p>
+    <w:p>
+      <w:r>
+        <w:drawing>
+          <wp:inline distT="0" distB="0" distL="0" distR="0" wp14:anchorId="2E969438" wp14:editId="61C10687">
+            <wp:extent cx="4953691" cy="800212"/>
+            <wp:effectExtent l="0" t="0" r="0" b="0"/>
+            <wp:docPr id="1786835927" name="Picture 1" descr="A computer screen with yellow text&#10;&#10;Description automatically generated"/>
+            <wp:cNvGraphicFramePr>
+              <a:graphicFrameLocks xmlns:a="http://schemas.openxmlformats.org/drawingml/2006/main" noChangeAspect="1"/>
+            </wp:cNvGraphicFramePr>
+            <a:graphic xmlns:a="http://schemas.openxmlformats.org/drawingml/2006/main">
+              <a:graphicData uri="http://schemas.openxmlformats.org/drawingml/2006/picture">
+                <pic:pic xmlns:pic="http://schemas.openxmlformats.org/drawingml/2006/picture">
+                  <pic:nvPicPr>
+                    <pic:cNvPr id="1786835927" name="Picture 1" descr="A computer screen with yellow text&#10;&#10;Description automatically generated"/>
+                    <pic:cNvPicPr/>
+                  </pic:nvPicPr>
+                  <pic:blipFill>
+                    <a:blip r:embed="rId11"/>
+                    <a:stretch>
+                      <a:fillRect/>
+                    </a:stretch>
+                  </pic:blipFill>
+                  <pic:spPr>
+                    <a:xfrm>
+                      <a:off x="0" y="0"/>
+                      <a:ext cx="4953691" cy="800212"/>
+                    </a:xfrm>
+                    <a:prstGeom prst="rect">
+                      <a:avLst/>
+                    </a:prstGeom>
+                  </pic:spPr>
+                </pic:pic>
+              </a:graphicData>
+            </a:graphic>
+          </wp:inline>
+        </w:drawing>
+      </w:r>
+    </w:p>
+    <w:p>
+      <w:r>
+        <w:t>git merge – to merge the branc</w:t>
+      </w:r>
+      <w:r>
+        <w:t>hes in the repository</w:t>
+      </w:r>
+    </w:p>
+    <w:p>
+      <w:r>
+        <w:drawing>
+          <wp:inline distT="0" distB="0" distL="0" distR="0" wp14:anchorId="14E15697" wp14:editId="145FEA2D">
+            <wp:extent cx="5731510" cy="3204845"/>
+            <wp:effectExtent l="0" t="0" r="2540" b="0"/>
+            <wp:docPr id="1061965532" name="Picture 1" descr="A computer screen shot of a computer code&#10;&#10;Description automatically generated"/>
+            <wp:cNvGraphicFramePr>
+              <a:graphicFrameLocks xmlns:a="http://schemas.openxmlformats.org/drawingml/2006/main" noChangeAspect="1"/>
+            </wp:cNvGraphicFramePr>
+            <a:graphic xmlns:a="http://schemas.openxmlformats.org/drawingml/2006/main">
+              <a:graphicData uri="http://schemas.openxmlformats.org/drawingml/2006/picture">
+                <pic:pic xmlns:pic="http://schemas.openxmlformats.org/drawingml/2006/picture">
+                  <pic:nvPicPr>
+                    <pic:cNvPr id="1061965532" name="Picture 1" descr="A computer screen shot of a computer code&#10;&#10;Description automatically generated"/>
+                    <pic:cNvPicPr/>
+                  </pic:nvPicPr>
+                  <pic:blipFill>
+                    <a:blip r:embed="rId12"/>
+                    <a:stretch>
+                      <a:fillRect/>
+                    </a:stretch>
+                  </pic:blipFill>
+                  <pic:spPr>
+                    <a:xfrm>
+                      <a:off x="0" y="0"/>
+                      <a:ext cx="5731510" cy="3204845"/>
+                    </a:xfrm>
+                    <a:prstGeom prst="rect">
+                      <a:avLst/>
+                    </a:prstGeom>
+                  </pic:spPr>
+                </pic:pic>
+              </a:graphicData>
+            </a:graphic>
+          </wp:inline>
+        </w:drawing>
+      </w:r>
+    </w:p>
+    <w:p>
+      <w:r>
+        <w:t>git log – this displayed my committed snapshots</w:t>
+      </w:r>
+    </w:p>
+    <w:p/>
     <w:p/>
     <w:p/>
     <w:p/>

</xml_diff>